<commit_message>
Scope word document file v1.3
</commit_message>
<xml_diff>
--- a/Documents/Academic Surveys Project Scope.docx
+++ b/Documents/Academic Surveys Project Scope.docx
@@ -365,23 +365,7 @@
                                       <w:rFonts w:ascii="Gill Sans Std" w:hAnsi="Gill Sans Std"/>
                                       <w:color w:val="FFFFFF" w:themeColor="background1"/>
                                     </w:rPr>
-                                    <w:t xml:space="preserve">Mohamed Gamal </w:t>
-                                  </w:r>
-                                  <w:proofErr w:type="spellStart"/>
-                                  <w:r>
-                                    <w:rPr>
-                                      <w:rFonts w:ascii="Gill Sans Std" w:hAnsi="Gill Sans Std"/>
-                                      <w:color w:val="FFFFFF" w:themeColor="background1"/>
-                                    </w:rPr>
-                                    <w:t>Eldeen</w:t>
-                                  </w:r>
-                                  <w:proofErr w:type="spellEnd"/>
-                                  <w:r>
-                                    <w:rPr>
-                                      <w:rFonts w:ascii="Gill Sans Std" w:hAnsi="Gill Sans Std"/>
-                                      <w:color w:val="FFFFFF" w:themeColor="background1"/>
-                                    </w:rPr>
-                                    <w:t xml:space="preserve"> Abdullah</w:t>
+                                    <w:t>Mohamed Gamal Eldeen Abdullah</w:t>
                                   </w:r>
                                 </w:p>
                                 <w:p>
@@ -499,7 +483,14 @@
                                       <w:rFonts w:ascii="Gill Sans Std" w:hAnsi="Gill Sans Std"/>
                                       <w:color w:val="FFFFFF" w:themeColor="background1"/>
                                     </w:rPr>
-                                    <w:t>1.2</w:t>
+                                    <w:t>1.</w:t>
+                                  </w:r>
+                                  <w:r>
+                                    <w:rPr>
+                                      <w:rFonts w:ascii="Gill Sans Std" w:hAnsi="Gill Sans Std"/>
+                                      <w:color w:val="FFFFFF" w:themeColor="background1"/>
+                                    </w:rPr>
+                                    <w:t>3</w:t>
                                   </w:r>
                                 </w:p>
                               </w:txbxContent>
@@ -551,6 +542,7 @@
                                 <w:calendar w:val="gregorian"/>
                               </w:date>
                             </w:sdtPr>
+                            <w:sdtEndPr/>
                             <w:sdtContent>
                               <w:p>
                                 <w:pPr>
@@ -658,23 +650,7 @@
                                 <w:rFonts w:ascii="Gill Sans Std" w:hAnsi="Gill Sans Std"/>
                                 <w:color w:val="FFFFFF" w:themeColor="background1"/>
                               </w:rPr>
-                              <w:t xml:space="preserve">Mohamed Gamal </w:t>
-                            </w:r>
-                            <w:proofErr w:type="spellStart"/>
-                            <w:r>
-                              <w:rPr>
-                                <w:rFonts w:ascii="Gill Sans Std" w:hAnsi="Gill Sans Std"/>
-                                <w:color w:val="FFFFFF" w:themeColor="background1"/>
-                              </w:rPr>
-                              <w:t>Eldeen</w:t>
-                            </w:r>
-                            <w:proofErr w:type="spellEnd"/>
-                            <w:r>
-                              <w:rPr>
-                                <w:rFonts w:ascii="Gill Sans Std" w:hAnsi="Gill Sans Std"/>
-                                <w:color w:val="FFFFFF" w:themeColor="background1"/>
-                              </w:rPr>
-                              <w:t xml:space="preserve"> Abdullah</w:t>
+                              <w:t>Mohamed Gamal Eldeen Abdullah</w:t>
                             </w:r>
                           </w:p>
                           <w:p>
@@ -792,7 +768,14 @@
                                 <w:rFonts w:ascii="Gill Sans Std" w:hAnsi="Gill Sans Std"/>
                                 <w:color w:val="FFFFFF" w:themeColor="background1"/>
                               </w:rPr>
-                              <w:t>1.2</w:t>
+                              <w:t>1.</w:t>
+                            </w:r>
+                            <w:r>
+                              <w:rPr>
+                                <w:rFonts w:ascii="Gill Sans Std" w:hAnsi="Gill Sans Std"/>
+                                <w:color w:val="FFFFFF" w:themeColor="background1"/>
+                              </w:rPr>
+                              <w:t>3</w:t>
                             </w:r>
                           </w:p>
                         </w:txbxContent>
@@ -941,6 +924,7 @@
                             <w:dataBinding w:prefixMappings="xmlns:ns0='http://schemas.openxmlformats.org/package/2006/metadata/core-properties' xmlns:ns1='http://purl.org/dc/elements/1.1/'" w:xpath="/ns0:coreProperties[1]/ns1:title[1]" w:storeItemID="{6C3C8BC8-F283-45AE-878A-BAB7291924A1}"/>
                             <w:text/>
                           </w:sdtPr>
+                          <w:sdtEndPr/>
                           <w:sdtContent>
                             <w:p>
                               <w:pPr>
@@ -4610,263 +4594,16 @@
     </w:p>
     <w:p>
       <w:pPr>
-        <w:spacing w:before="240" w:line="240" w:lineRule="auto"/>
-        <w:rPr>
-          <w:rFonts w:ascii="Gill Sans Std" w:hAnsi="Gill Sans Std"/>
-          <w:b/>
-          <w:bCs/>
-          <w:sz w:val="2"/>
-          <w:szCs w:val="2"/>
-          <w:u w:val="single"/>
-        </w:rPr>
-      </w:pPr>
-    </w:p>
-    <w:p>
-      <w:pPr>
-        <w:spacing w:before="240" w:line="240" w:lineRule="auto"/>
-        <w:rPr>
-          <w:rFonts w:ascii="Gill Sans Std" w:hAnsi="Gill Sans Std"/>
-          <w:b/>
-          <w:bCs/>
-          <w:color w:val="538135" w:themeColor="accent6" w:themeShade="BF"/>
-          <w:sz w:val="24"/>
-          <w:szCs w:val="24"/>
-          <w:u w:val="single"/>
-        </w:rPr>
-      </w:pPr>
-      <w:r>
-        <w:rPr>
-          <w:rFonts w:ascii="Gill Sans Std" w:hAnsi="Gill Sans Std"/>
-          <w:b/>
-          <w:bCs/>
-          <w:color w:val="538135" w:themeColor="accent6" w:themeShade="BF"/>
-          <w:sz w:val="28"/>
-          <w:szCs w:val="28"/>
-          <w:u w:val="single"/>
-        </w:rPr>
-        <w:lastRenderedPageBreak/>
-        <w:t xml:space="preserve">Extra </w:t>
-      </w:r>
-      <w:r>
-        <w:rPr>
-          <w:rFonts w:ascii="Gill Sans Std" w:hAnsi="Gill Sans Std"/>
-          <w:b/>
-          <w:bCs/>
-          <w:color w:val="538135" w:themeColor="accent6" w:themeShade="BF"/>
-          <w:sz w:val="28"/>
-          <w:szCs w:val="28"/>
-          <w:u w:val="single"/>
-        </w:rPr>
-        <w:t>information</w:t>
-      </w:r>
-      <w:r>
-        <w:rPr>
-          <w:rFonts w:ascii="Gill Sans Std" w:hAnsi="Gill Sans Std"/>
-          <w:b/>
-          <w:bCs/>
-          <w:color w:val="538135" w:themeColor="accent6" w:themeShade="BF"/>
-          <w:sz w:val="28"/>
-          <w:szCs w:val="28"/>
-          <w:u w:val="single"/>
-        </w:rPr>
-        <w:t>:</w:t>
-      </w:r>
-      <w:bookmarkStart w:id="0" w:name="_GoBack"/>
-      <w:bookmarkEnd w:id="0"/>
-    </w:p>
-    <w:p>
-      <w:pPr>
-        <w:pStyle w:val="ListParagraph"/>
-        <w:numPr>
-          <w:ilvl w:val="0"/>
-          <w:numId w:val="12"/>
-        </w:numPr>
-        <w:tabs>
-          <w:tab w:val="clear" w:pos="360"/>
-          <w:tab w:val="left" w:pos="0"/>
-          <w:tab w:val="left" w:pos="270"/>
-        </w:tabs>
-        <w:spacing w:before="240" w:after="0" w:line="240" w:lineRule="auto"/>
-        <w:ind w:left="0" w:firstLine="0"/>
-        <w:rPr>
-          <w:rFonts w:ascii="Gill Sans Std" w:hAnsi="Gill Sans Std"/>
-        </w:rPr>
-      </w:pPr>
-      <w:r>
-        <w:rPr>
-          <w:rFonts w:ascii="Gill Sans Std" w:hAnsi="Gill Sans Std"/>
-        </w:rPr>
-        <w:t>Question types:</w:t>
-      </w:r>
-    </w:p>
-    <w:p>
-      <w:pPr>
-        <w:pStyle w:val="ListParagraph"/>
-        <w:numPr>
-          <w:ilvl w:val="1"/>
-          <w:numId w:val="12"/>
-        </w:numPr>
-        <w:rPr>
-          <w:rFonts w:ascii="Gill Sans Std" w:hAnsi="Gill Sans Std"/>
-        </w:rPr>
-      </w:pPr>
-      <w:r>
-        <w:rPr>
-          <w:rFonts w:ascii="Gill Sans Std" w:hAnsi="Gill Sans Std"/>
-        </w:rPr>
-        <w:t>Closed-ended questions</w:t>
-      </w:r>
-    </w:p>
-    <w:p>
-      <w:pPr>
-        <w:pStyle w:val="ListParagraph"/>
-        <w:numPr>
-          <w:ilvl w:val="2"/>
-          <w:numId w:val="12"/>
-        </w:numPr>
-        <w:rPr>
-          <w:rFonts w:ascii="Gill Sans Std" w:hAnsi="Gill Sans Std"/>
-        </w:rPr>
-      </w:pPr>
-      <w:r>
-        <w:rPr>
-          <w:rFonts w:ascii="Gill Sans Std" w:hAnsi="Gill Sans Std"/>
-        </w:rPr>
-        <w:t>Rating scale questions</w:t>
-      </w:r>
-    </w:p>
-    <w:p>
-      <w:pPr>
-        <w:pStyle w:val="ListParagraph"/>
-        <w:numPr>
-          <w:ilvl w:val="3"/>
-          <w:numId w:val="12"/>
-        </w:numPr>
-        <w:rPr>
-          <w:rFonts w:ascii="Gill Sans Std" w:hAnsi="Gill Sans Std"/>
-        </w:rPr>
-      </w:pPr>
-      <w:r>
-        <w:rPr>
-          <w:rFonts w:ascii="Gill Sans Std" w:hAnsi="Gill Sans Std"/>
-        </w:rPr>
-        <w:t>Likert-type scales</w:t>
-      </w:r>
-    </w:p>
-    <w:p>
-      <w:pPr>
-        <w:pStyle w:val="ListParagraph"/>
-        <w:numPr>
-          <w:ilvl w:val="3"/>
-          <w:numId w:val="12"/>
-        </w:numPr>
-        <w:rPr>
-          <w:rFonts w:ascii="Gill Sans Std" w:hAnsi="Gill Sans Std"/>
-        </w:rPr>
-      </w:pPr>
-      <w:r>
-        <w:rPr>
-          <w:rFonts w:ascii="Gill Sans Std" w:hAnsi="Gill Sans Std"/>
-        </w:rPr>
-        <w:t>Semantic differential</w:t>
-      </w:r>
-    </w:p>
-    <w:p>
-      <w:pPr>
-        <w:pStyle w:val="ListParagraph"/>
-        <w:numPr>
-          <w:ilvl w:val="2"/>
-          <w:numId w:val="12"/>
-        </w:numPr>
-        <w:rPr>
-          <w:rFonts w:ascii="Gill Sans Std" w:hAnsi="Gill Sans Std"/>
-        </w:rPr>
-      </w:pPr>
-      <w:r>
-        <w:rPr>
-          <w:rFonts w:ascii="Gill Sans Std" w:hAnsi="Gill Sans Std"/>
-        </w:rPr>
-        <w:t>Multiple choice questions</w:t>
-      </w:r>
-    </w:p>
-    <w:p>
-      <w:pPr>
-        <w:pStyle w:val="ListParagraph"/>
-        <w:numPr>
-          <w:ilvl w:val="2"/>
-          <w:numId w:val="12"/>
-        </w:numPr>
-        <w:rPr>
-          <w:rFonts w:ascii="Gill Sans Std" w:hAnsi="Gill Sans Std"/>
-        </w:rPr>
-      </w:pPr>
-      <w:r>
-        <w:rPr>
-          <w:rFonts w:ascii="Gill Sans Std" w:hAnsi="Gill Sans Std"/>
-        </w:rPr>
-        <w:t>Rank order questions</w:t>
-      </w:r>
-    </w:p>
-    <w:p>
-      <w:pPr>
-        <w:pStyle w:val="ListParagraph"/>
-        <w:numPr>
-          <w:ilvl w:val="2"/>
-          <w:numId w:val="12"/>
-        </w:numPr>
-        <w:rPr>
-          <w:rFonts w:ascii="Gill Sans Std" w:hAnsi="Gill Sans Std"/>
-        </w:rPr>
-      </w:pPr>
-      <w:r>
-        <w:rPr>
-          <w:rFonts w:ascii="Gill Sans Std" w:hAnsi="Gill Sans Std"/>
-        </w:rPr>
-        <w:t>Dichotomous questions</w:t>
-      </w:r>
-    </w:p>
-    <w:p>
-      <w:pPr>
-        <w:pStyle w:val="ListParagraph"/>
-        <w:numPr>
-          <w:ilvl w:val="1"/>
-          <w:numId w:val="12"/>
-        </w:numPr>
-        <w:rPr>
-          <w:rFonts w:ascii="Gill Sans Std" w:hAnsi="Gill Sans Std"/>
-        </w:rPr>
-      </w:pPr>
-      <w:r>
-        <w:rPr>
-          <w:rFonts w:ascii="Gill Sans Std" w:hAnsi="Gill Sans Std"/>
-        </w:rPr>
-        <w:t>Open-ended questions</w:t>
-      </w:r>
-    </w:p>
-    <w:p>
-      <w:pPr>
         <w:rPr>
           <w:rFonts w:ascii="Gill Sans Std" w:hAnsi="Gill Sans Std"/>
           <w:b/>
           <w:bCs/>
           <w:color w:val="C45911" w:themeColor="accent2" w:themeShade="BF"/>
-          <w:sz w:val="24"/>
-          <w:szCs w:val="24"/>
           <w:u w:val="single"/>
         </w:rPr>
       </w:pPr>
-      <w:r>
-        <w:rPr>
-          <w:rFonts w:ascii="Gill Sans Std" w:hAnsi="Gill Sans Std"/>
-          <w:b/>
-          <w:bCs/>
-          <w:color w:val="C45911" w:themeColor="accent2" w:themeShade="BF"/>
-          <w:sz w:val="24"/>
-          <w:szCs w:val="24"/>
-          <w:u w:val="single"/>
-        </w:rPr>
-        <w:t>FOR MORE INFORMATION, READ THE SRS DOCUMENT</w:t>
-      </w:r>
+      <w:bookmarkStart w:id="0" w:name="_GoBack"/>
+      <w:bookmarkEnd w:id="0"/>
     </w:p>
     <w:sectPr>
       <w:headerReference w:type="default" r:id="rId17"/>
@@ -5071,7 +4808,7 @@
                                     <w:noProof/>
                                     <w:color w:val="2E74B5" w:themeColor="accent5" w:themeShade="BF"/>
                                   </w:rPr>
-                                  <w:t>2</w:t>
+                                  <w:t>4</w:t>
                                 </w:r>
                                 <w:r>
                                   <w:rPr>
@@ -5159,7 +4896,7 @@
                               <w:noProof/>
                               <w:color w:val="2E74B5" w:themeColor="accent5" w:themeShade="BF"/>
                             </w:rPr>
-                            <w:t>2</w:t>
+                            <w:t>4</w:t>
                           </w:r>
                           <w:r>
                             <w:rPr>
@@ -21965,6 +21702,7 @@
     <w:rsidRoot w:val="00C250A6"/>
     <w:rsid w:val="00043C5D"/>
     <w:rsid w:val="00253AA0"/>
+    <w:rsid w:val="007C77F3"/>
     <w:rsid w:val="008E0F6B"/>
     <w:rsid w:val="00BA4FD0"/>
     <w:rsid w:val="00C007D9"/>
@@ -22750,7 +22488,7 @@
 </file>
 
 <file path=customXml/itemProps2.xml><?xml version="1.0" encoding="utf-8"?>
-<ds:datastoreItem xmlns:ds="http://schemas.openxmlformats.org/officeDocument/2006/customXml" ds:itemID="{45559BFB-4518-4DFD-B925-9652D32EB043}">
+<ds:datastoreItem xmlns:ds="http://schemas.openxmlformats.org/officeDocument/2006/customXml" ds:itemID="{26D23C9C-AD65-4975-BBA2-501C3A78A586}">
   <ds:schemaRefs>
     <ds:schemaRef ds:uri="http://schemas.openxmlformats.org/officeDocument/2006/bibliography"/>
   </ds:schemaRefs>

</xml_diff>

<commit_message>
v0.29 - CRUD operations for all + Beautifying the UI
Signed-off-by: KONCR\Abdullah Salama <abdullahn2211@gmail.com>
</commit_message>
<xml_diff>
--- a/Documents/Academic Surveys Project Scope.docx
+++ b/Documents/Academic Surveys Project Scope.docx
@@ -203,7 +203,7 @@
                                       <w:szCs w:val="96"/>
                                     </w:rPr>
                                     <w:alias w:val="Year"/>
-                                    <w:id w:val="-1689522324"/>
+                                    <w:id w:val="-199562412"/>
                                     <w:dataBinding w:prefixMappings="xmlns:ns0='http://schemas.microsoft.com/office/2006/coverPageProps'" w:xpath="/ns0:CoverPageProperties[1]/ns0:PublishDate[1]" w:storeItemID="{55AF091B-3C7A-41E3-B477-F2FDAA23CFDA}"/>
                                     <w:date w:fullDate="2018-01-18T00:00:00Z">
                                       <w:dateFormat w:val="yyyy"/>
@@ -345,7 +345,21 @@
                                       <w:rFonts w:ascii="Gill Sans Std" w:hAnsi="Gill Sans Std"/>
                                       <w:color w:val="FFFFFF" w:themeColor="background1"/>
                                     </w:rPr>
-                                    <w:t>Omnia Hussien Hassan Ahmad</w:t>
+                                    <w:t>Omnia Huss</w:t>
+                                  </w:r>
+                                  <w:r>
+                                    <w:rPr>
+                                      <w:rFonts w:ascii="Gill Sans Std" w:hAnsi="Gill Sans Std"/>
+                                      <w:color w:val="FFFFFF" w:themeColor="background1"/>
+                                    </w:rPr>
+                                    <w:t>ei</w:t>
+                                  </w:r>
+                                  <w:r>
+                                    <w:rPr>
+                                      <w:rFonts w:ascii="Gill Sans Std" w:hAnsi="Gill Sans Std"/>
+                                      <w:color w:val="FFFFFF" w:themeColor="background1"/>
+                                    </w:rPr>
+                                    <w:t>n Hassan Ahmad</w:t>
                                   </w:r>
                                 </w:p>
                                 <w:p>
@@ -365,7 +379,23 @@
                                       <w:rFonts w:ascii="Gill Sans Std" w:hAnsi="Gill Sans Std"/>
                                       <w:color w:val="FFFFFF" w:themeColor="background1"/>
                                     </w:rPr>
-                                    <w:t>Mohamed Gamal Eldeen Abdullah</w:t>
+                                    <w:t xml:space="preserve">Mohamed Gamal </w:t>
+                                  </w:r>
+                                  <w:proofErr w:type="spellStart"/>
+                                  <w:r>
+                                    <w:rPr>
+                                      <w:rFonts w:ascii="Gill Sans Std" w:hAnsi="Gill Sans Std"/>
+                                      <w:color w:val="FFFFFF" w:themeColor="background1"/>
+                                    </w:rPr>
+                                    <w:t>Eldeen</w:t>
+                                  </w:r>
+                                  <w:proofErr w:type="spellEnd"/>
+                                  <w:r>
+                                    <w:rPr>
+                                      <w:rFonts w:ascii="Gill Sans Std" w:hAnsi="Gill Sans Std"/>
+                                      <w:color w:val="FFFFFF" w:themeColor="background1"/>
+                                    </w:rPr>
+                                    <w:t xml:space="preserve"> Abdullah</w:t>
                                   </w:r>
                                 </w:p>
                                 <w:p>
@@ -490,7 +520,7 @@
                                       <w:rFonts w:ascii="Gill Sans Std" w:hAnsi="Gill Sans Std"/>
                                       <w:color w:val="FFFFFF" w:themeColor="background1"/>
                                     </w:rPr>
-                                    <w:t>3</w:t>
+                                    <w:t>4</w:t>
                                   </w:r>
                                 </w:p>
                               </w:txbxContent>
@@ -533,7 +563,7 @@
                                 <w:szCs w:val="96"/>
                               </w:rPr>
                               <w:alias w:val="Year"/>
-                              <w:id w:val="-1689522324"/>
+                              <w:id w:val="-199562412"/>
                               <w:dataBinding w:prefixMappings="xmlns:ns0='http://schemas.microsoft.com/office/2006/coverPageProps'" w:xpath="/ns0:CoverPageProperties[1]/ns0:PublishDate[1]" w:storeItemID="{55AF091B-3C7A-41E3-B477-F2FDAA23CFDA}"/>
                               <w:date w:fullDate="2018-01-18T00:00:00Z">
                                 <w:dateFormat w:val="yyyy"/>
@@ -630,7 +660,21 @@
                                 <w:rFonts w:ascii="Gill Sans Std" w:hAnsi="Gill Sans Std"/>
                                 <w:color w:val="FFFFFF" w:themeColor="background1"/>
                               </w:rPr>
-                              <w:t>Omnia Hussien Hassan Ahmad</w:t>
+                              <w:t>Omnia Huss</w:t>
+                            </w:r>
+                            <w:r>
+                              <w:rPr>
+                                <w:rFonts w:ascii="Gill Sans Std" w:hAnsi="Gill Sans Std"/>
+                                <w:color w:val="FFFFFF" w:themeColor="background1"/>
+                              </w:rPr>
+                              <w:t>ei</w:t>
+                            </w:r>
+                            <w:r>
+                              <w:rPr>
+                                <w:rFonts w:ascii="Gill Sans Std" w:hAnsi="Gill Sans Std"/>
+                                <w:color w:val="FFFFFF" w:themeColor="background1"/>
+                              </w:rPr>
+                              <w:t>n Hassan Ahmad</w:t>
                             </w:r>
                           </w:p>
                           <w:p>
@@ -650,7 +694,23 @@
                                 <w:rFonts w:ascii="Gill Sans Std" w:hAnsi="Gill Sans Std"/>
                                 <w:color w:val="FFFFFF" w:themeColor="background1"/>
                               </w:rPr>
-                              <w:t>Mohamed Gamal Eldeen Abdullah</w:t>
+                              <w:t xml:space="preserve">Mohamed Gamal </w:t>
+                            </w:r>
+                            <w:proofErr w:type="spellStart"/>
+                            <w:r>
+                              <w:rPr>
+                                <w:rFonts w:ascii="Gill Sans Std" w:hAnsi="Gill Sans Std"/>
+                                <w:color w:val="FFFFFF" w:themeColor="background1"/>
+                              </w:rPr>
+                              <w:t>Eldeen</w:t>
+                            </w:r>
+                            <w:proofErr w:type="spellEnd"/>
+                            <w:r>
+                              <w:rPr>
+                                <w:rFonts w:ascii="Gill Sans Std" w:hAnsi="Gill Sans Std"/>
+                                <w:color w:val="FFFFFF" w:themeColor="background1"/>
+                              </w:rPr>
+                              <w:t xml:space="preserve"> Abdullah</w:t>
                             </w:r>
                           </w:p>
                           <w:p>
@@ -775,7 +835,7 @@
                                 <w:rFonts w:ascii="Gill Sans Std" w:hAnsi="Gill Sans Std"/>
                                 <w:color w:val="FFFFFF" w:themeColor="background1"/>
                               </w:rPr>
-                              <w:t>3</w:t>
+                              <w:t>4</w:t>
                             </w:r>
                           </w:p>
                         </w:txbxContent>
@@ -860,7 +920,7 @@
                                     <w:szCs w:val="72"/>
                                   </w:rPr>
                                   <w:alias w:val="Title"/>
-                                  <w:id w:val="1647780964"/>
+                                  <w:id w:val="1596136542"/>
                                   <w:dataBinding w:prefixMappings="xmlns:ns0='http://schemas.openxmlformats.org/package/2006/metadata/core-properties' xmlns:ns1='http://purl.org/dc/elements/1.1/'" w:xpath="/ns0:coreProperties[1]/ns1:title[1]" w:storeItemID="{6C3C8BC8-F283-45AE-878A-BAB7291924A1}"/>
                                   <w:text/>
                                 </w:sdtPr>
@@ -920,7 +980,7 @@
                               <w:szCs w:val="72"/>
                             </w:rPr>
                             <w:alias w:val="Title"/>
-                            <w:id w:val="1647780964"/>
+                            <w:id w:val="1596136542"/>
                             <w:dataBinding w:prefixMappings="xmlns:ns0='http://schemas.openxmlformats.org/package/2006/metadata/core-properties' xmlns:ns1='http://purl.org/dc/elements/1.1/'" w:xpath="/ns0:coreProperties[1]/ns1:title[1]" w:storeItemID="{6C3C8BC8-F283-45AE-878A-BAB7291924A1}"/>
                             <w:text/>
                           </w:sdtPr>
@@ -1106,30 +1166,510 @@
         <w:t xml:space="preserve"> Project</w:t>
       </w:r>
     </w:p>
+    <w:sdt>
+      <w:sdtPr>
+        <w:rPr>
+          <w:rFonts w:ascii="Gill Sans Std" w:eastAsiaTheme="minorHAnsi" w:hAnsi="Gill Sans Std" w:cstheme="minorBidi"/>
+          <w:color w:val="auto"/>
+          <w:sz w:val="28"/>
+          <w:szCs w:val="28"/>
+        </w:rPr>
+        <w:id w:val="-1753653682"/>
+        <w:docPartObj>
+          <w:docPartGallery w:val="Table of Contents"/>
+          <w:docPartUnique/>
+        </w:docPartObj>
+      </w:sdtPr>
+      <w:sdtEndPr>
+        <w:rPr>
+          <w:b/>
+          <w:bCs/>
+          <w:noProof/>
+          <w:sz w:val="22"/>
+          <w:szCs w:val="22"/>
+        </w:rPr>
+      </w:sdtEndPr>
+      <w:sdtContent>
+        <w:p>
+          <w:pPr>
+            <w:pStyle w:val="TOCHeading"/>
+            <w:spacing w:after="240"/>
+            <w:rPr>
+              <w:rFonts w:ascii="Gill Sans Std" w:hAnsi="Gill Sans Std"/>
+              <w:b/>
+              <w:bCs/>
+              <w:color w:val="538135" w:themeColor="accent6" w:themeShade="BF"/>
+              <w:sz w:val="28"/>
+              <w:szCs w:val="28"/>
+              <w:u w:val="single"/>
+            </w:rPr>
+          </w:pPr>
+          <w:r>
+            <w:rPr>
+              <w:rFonts w:ascii="Gill Sans Std" w:hAnsi="Gill Sans Std"/>
+              <w:b/>
+              <w:bCs/>
+              <w:color w:val="538135" w:themeColor="accent6" w:themeShade="BF"/>
+              <w:sz w:val="28"/>
+              <w:szCs w:val="28"/>
+              <w:u w:val="single"/>
+            </w:rPr>
+            <w:t>Table of Contents</w:t>
+          </w:r>
+        </w:p>
+        <w:p>
+          <w:pPr>
+            <w:pStyle w:val="TOC1"/>
+            <w:tabs>
+              <w:tab w:val="right" w:leader="dot" w:pos="9736"/>
+            </w:tabs>
+            <w:spacing w:after="0"/>
+            <w:rPr>
+              <w:rFonts w:ascii="Gill Sans Std" w:eastAsiaTheme="minorEastAsia" w:hAnsi="Gill Sans Std"/>
+              <w:noProof/>
+            </w:rPr>
+          </w:pPr>
+          <w:r>
+            <w:rPr>
+              <w:rFonts w:ascii="Gill Sans Std" w:hAnsi="Gill Sans Std"/>
+            </w:rPr>
+            <w:fldChar w:fldCharType="begin"/>
+          </w:r>
+          <w:r>
+            <w:rPr>
+              <w:rFonts w:ascii="Gill Sans Std" w:hAnsi="Gill Sans Std"/>
+            </w:rPr>
+            <w:instrText xml:space="preserve"> TOC \o "1-3" \h \z \u </w:instrText>
+          </w:r>
+          <w:r>
+            <w:rPr>
+              <w:rFonts w:ascii="Gill Sans Std" w:hAnsi="Gill Sans Std"/>
+            </w:rPr>
+            <w:fldChar w:fldCharType="separate"/>
+          </w:r>
+          <w:hyperlink w:anchor="_Toc505111910" w:history="1">
+            <w:r>
+              <w:rPr>
+                <w:rStyle w:val="Hyperlink"/>
+                <w:rFonts w:ascii="Gill Sans Std" w:hAnsi="Gill Sans Std"/>
+                <w:noProof/>
+              </w:rPr>
+              <w:t>Scope</w:t>
+            </w:r>
+            <w:r>
+              <w:rPr>
+                <w:rFonts w:ascii="Gill Sans Std" w:hAnsi="Gill Sans Std"/>
+                <w:noProof/>
+                <w:webHidden/>
+              </w:rPr>
+              <w:tab/>
+            </w:r>
+            <w:r>
+              <w:rPr>
+                <w:rFonts w:ascii="Gill Sans Std" w:hAnsi="Gill Sans Std"/>
+                <w:noProof/>
+                <w:webHidden/>
+              </w:rPr>
+              <w:fldChar w:fldCharType="begin"/>
+            </w:r>
+            <w:r>
+              <w:rPr>
+                <w:rFonts w:ascii="Gill Sans Std" w:hAnsi="Gill Sans Std"/>
+                <w:noProof/>
+                <w:webHidden/>
+              </w:rPr>
+              <w:instrText xml:space="preserve"> PAGEREF _Toc505111910 \h </w:instrText>
+            </w:r>
+            <w:r>
+              <w:rPr>
+                <w:rFonts w:ascii="Gill Sans Std" w:hAnsi="Gill Sans Std"/>
+                <w:noProof/>
+                <w:webHidden/>
+              </w:rPr>
+            </w:r>
+            <w:r>
+              <w:rPr>
+                <w:rFonts w:ascii="Gill Sans Std" w:hAnsi="Gill Sans Std"/>
+                <w:noProof/>
+                <w:webHidden/>
+              </w:rPr>
+              <w:fldChar w:fldCharType="separate"/>
+            </w:r>
+            <w:r>
+              <w:rPr>
+                <w:rFonts w:ascii="Gill Sans Std" w:hAnsi="Gill Sans Std"/>
+                <w:noProof/>
+                <w:webHidden/>
+              </w:rPr>
+              <w:t>1</w:t>
+            </w:r>
+            <w:r>
+              <w:rPr>
+                <w:rFonts w:ascii="Gill Sans Std" w:hAnsi="Gill Sans Std"/>
+                <w:noProof/>
+                <w:webHidden/>
+              </w:rPr>
+              <w:fldChar w:fldCharType="end"/>
+            </w:r>
+          </w:hyperlink>
+        </w:p>
+        <w:p>
+          <w:pPr>
+            <w:pStyle w:val="TOC1"/>
+            <w:tabs>
+              <w:tab w:val="right" w:leader="dot" w:pos="9736"/>
+            </w:tabs>
+            <w:spacing w:after="0"/>
+            <w:rPr>
+              <w:rFonts w:ascii="Gill Sans Std" w:eastAsiaTheme="minorEastAsia" w:hAnsi="Gill Sans Std"/>
+              <w:noProof/>
+            </w:rPr>
+          </w:pPr>
+          <w:hyperlink w:anchor="_Toc505111911" w:history="1">
+            <w:r>
+              <w:rPr>
+                <w:rStyle w:val="Hyperlink"/>
+                <w:rFonts w:ascii="Gill Sans Std" w:hAnsi="Gill Sans Std"/>
+                <w:noProof/>
+                <w:lang w:bidi="ar-EG"/>
+              </w:rPr>
+              <w:t>Functionality and Data</w:t>
+            </w:r>
+            <w:r>
+              <w:rPr>
+                <w:rFonts w:ascii="Gill Sans Std" w:hAnsi="Gill Sans Std"/>
+                <w:noProof/>
+                <w:webHidden/>
+              </w:rPr>
+              <w:tab/>
+            </w:r>
+            <w:r>
+              <w:rPr>
+                <w:rFonts w:ascii="Gill Sans Std" w:hAnsi="Gill Sans Std"/>
+                <w:noProof/>
+                <w:webHidden/>
+              </w:rPr>
+              <w:fldChar w:fldCharType="begin"/>
+            </w:r>
+            <w:r>
+              <w:rPr>
+                <w:rFonts w:ascii="Gill Sans Std" w:hAnsi="Gill Sans Std"/>
+                <w:noProof/>
+                <w:webHidden/>
+              </w:rPr>
+              <w:instrText xml:space="preserve"> PAGEREF _Toc505111911 \h </w:instrText>
+            </w:r>
+            <w:r>
+              <w:rPr>
+                <w:rFonts w:ascii="Gill Sans Std" w:hAnsi="Gill Sans Std"/>
+                <w:noProof/>
+                <w:webHidden/>
+              </w:rPr>
+            </w:r>
+            <w:r>
+              <w:rPr>
+                <w:rFonts w:ascii="Gill Sans Std" w:hAnsi="Gill Sans Std"/>
+                <w:noProof/>
+                <w:webHidden/>
+              </w:rPr>
+              <w:fldChar w:fldCharType="separate"/>
+            </w:r>
+            <w:r>
+              <w:rPr>
+                <w:rFonts w:ascii="Gill Sans Std" w:hAnsi="Gill Sans Std"/>
+                <w:noProof/>
+                <w:webHidden/>
+              </w:rPr>
+              <w:t>1</w:t>
+            </w:r>
+            <w:r>
+              <w:rPr>
+                <w:rFonts w:ascii="Gill Sans Std" w:hAnsi="Gill Sans Std"/>
+                <w:noProof/>
+                <w:webHidden/>
+              </w:rPr>
+              <w:fldChar w:fldCharType="end"/>
+            </w:r>
+          </w:hyperlink>
+        </w:p>
+        <w:p>
+          <w:pPr>
+            <w:pStyle w:val="TOC2"/>
+            <w:tabs>
+              <w:tab w:val="left" w:pos="660"/>
+              <w:tab w:val="right" w:leader="dot" w:pos="9736"/>
+            </w:tabs>
+            <w:spacing w:after="0"/>
+            <w:rPr>
+              <w:rFonts w:ascii="Gill Sans Std" w:eastAsiaTheme="minorEastAsia" w:hAnsi="Gill Sans Std"/>
+              <w:noProof/>
+            </w:rPr>
+          </w:pPr>
+          <w:hyperlink w:anchor="_Toc505111912" w:history="1">
+            <w:r>
+              <w:rPr>
+                <w:rStyle w:val="Hyperlink"/>
+                <w:rFonts w:ascii="Gill Sans Std" w:hAnsi="Gill Sans Std"/>
+                <w:noProof/>
+                <w:lang w:bidi="ar-EG"/>
+              </w:rPr>
+              <w:t>Functionalities</w:t>
+            </w:r>
+            <w:r>
+              <w:rPr>
+                <w:rFonts w:ascii="Gill Sans Std" w:hAnsi="Gill Sans Std"/>
+                <w:noProof/>
+                <w:webHidden/>
+              </w:rPr>
+              <w:tab/>
+            </w:r>
+            <w:r>
+              <w:rPr>
+                <w:rFonts w:ascii="Gill Sans Std" w:hAnsi="Gill Sans Std"/>
+                <w:noProof/>
+                <w:webHidden/>
+              </w:rPr>
+              <w:fldChar w:fldCharType="begin"/>
+            </w:r>
+            <w:r>
+              <w:rPr>
+                <w:rFonts w:ascii="Gill Sans Std" w:hAnsi="Gill Sans Std"/>
+                <w:noProof/>
+                <w:webHidden/>
+              </w:rPr>
+              <w:instrText xml:space="preserve"> PAGEREF _Toc505111912 \h </w:instrText>
+            </w:r>
+            <w:r>
+              <w:rPr>
+                <w:rFonts w:ascii="Gill Sans Std" w:hAnsi="Gill Sans Std"/>
+                <w:noProof/>
+                <w:webHidden/>
+              </w:rPr>
+            </w:r>
+            <w:r>
+              <w:rPr>
+                <w:rFonts w:ascii="Gill Sans Std" w:hAnsi="Gill Sans Std"/>
+                <w:noProof/>
+                <w:webHidden/>
+              </w:rPr>
+              <w:fldChar w:fldCharType="separate"/>
+            </w:r>
+            <w:r>
+              <w:rPr>
+                <w:rFonts w:ascii="Gill Sans Std" w:hAnsi="Gill Sans Std"/>
+                <w:noProof/>
+                <w:webHidden/>
+              </w:rPr>
+              <w:t>1</w:t>
+            </w:r>
+            <w:r>
+              <w:rPr>
+                <w:rFonts w:ascii="Gill Sans Std" w:hAnsi="Gill Sans Std"/>
+                <w:noProof/>
+                <w:webHidden/>
+              </w:rPr>
+              <w:fldChar w:fldCharType="end"/>
+            </w:r>
+          </w:hyperlink>
+        </w:p>
+        <w:p>
+          <w:pPr>
+            <w:pStyle w:val="TOC2"/>
+            <w:tabs>
+              <w:tab w:val="left" w:pos="660"/>
+              <w:tab w:val="right" w:leader="dot" w:pos="9736"/>
+            </w:tabs>
+            <w:spacing w:after="0"/>
+            <w:rPr>
+              <w:rFonts w:ascii="Gill Sans Std" w:eastAsiaTheme="minorEastAsia" w:hAnsi="Gill Sans Std"/>
+              <w:noProof/>
+            </w:rPr>
+          </w:pPr>
+          <w:hyperlink w:anchor="_Toc505111913" w:history="1">
+            <w:r>
+              <w:rPr>
+                <w:rStyle w:val="Hyperlink"/>
+                <w:rFonts w:ascii="Gill Sans Std" w:hAnsi="Gill Sans Std"/>
+                <w:noProof/>
+                <w:lang w:bidi="ar-EG"/>
+              </w:rPr>
+              <w:t>Data</w:t>
+            </w:r>
+            <w:r>
+              <w:rPr>
+                <w:rStyle w:val="Hyperlink"/>
+                <w:rFonts w:ascii="Gill Sans Std" w:hAnsi="Gill Sans Std"/>
+                <w:noProof/>
+                <w:lang w:bidi="ar-EG"/>
+              </w:rPr>
+              <w:t xml:space="preserve"> </w:t>
+            </w:r>
+            <w:r>
+              <w:rPr>
+                <w:rFonts w:ascii="Gill Sans Std" w:hAnsi="Gill Sans Std"/>
+                <w:noProof/>
+                <w:webHidden/>
+              </w:rPr>
+              <w:tab/>
+            </w:r>
+            <w:r>
+              <w:rPr>
+                <w:rFonts w:ascii="Gill Sans Std" w:hAnsi="Gill Sans Std"/>
+                <w:noProof/>
+                <w:webHidden/>
+              </w:rPr>
+              <w:fldChar w:fldCharType="begin"/>
+            </w:r>
+            <w:r>
+              <w:rPr>
+                <w:rFonts w:ascii="Gill Sans Std" w:hAnsi="Gill Sans Std"/>
+                <w:noProof/>
+                <w:webHidden/>
+              </w:rPr>
+              <w:instrText xml:space="preserve"> PAGEREF _Toc505111913 \h </w:instrText>
+            </w:r>
+            <w:r>
+              <w:rPr>
+                <w:rFonts w:ascii="Gill Sans Std" w:hAnsi="Gill Sans Std"/>
+                <w:noProof/>
+                <w:webHidden/>
+              </w:rPr>
+            </w:r>
+            <w:r>
+              <w:rPr>
+                <w:rFonts w:ascii="Gill Sans Std" w:hAnsi="Gill Sans Std"/>
+                <w:noProof/>
+                <w:webHidden/>
+              </w:rPr>
+              <w:fldChar w:fldCharType="separate"/>
+            </w:r>
+            <w:r>
+              <w:rPr>
+                <w:rFonts w:ascii="Gill Sans Std" w:hAnsi="Gill Sans Std"/>
+                <w:noProof/>
+                <w:webHidden/>
+              </w:rPr>
+              <w:t>2</w:t>
+            </w:r>
+            <w:r>
+              <w:rPr>
+                <w:rFonts w:ascii="Gill Sans Std" w:hAnsi="Gill Sans Std"/>
+                <w:noProof/>
+                <w:webHidden/>
+              </w:rPr>
+              <w:fldChar w:fldCharType="end"/>
+            </w:r>
+          </w:hyperlink>
+        </w:p>
+        <w:p>
+          <w:pPr>
+            <w:pStyle w:val="TOC1"/>
+            <w:tabs>
+              <w:tab w:val="right" w:leader="dot" w:pos="9736"/>
+            </w:tabs>
+            <w:spacing w:after="0"/>
+            <w:rPr>
+              <w:rFonts w:ascii="Gill Sans Std" w:eastAsiaTheme="minorEastAsia" w:hAnsi="Gill Sans Std"/>
+              <w:noProof/>
+            </w:rPr>
+          </w:pPr>
+          <w:hyperlink w:anchor="_Toc505111914" w:history="1">
+            <w:r>
+              <w:rPr>
+                <w:rStyle w:val="Hyperlink"/>
+                <w:rFonts w:ascii="Gill Sans Std" w:hAnsi="Gill Sans Std"/>
+                <w:noProof/>
+                <w:lang w:bidi="ar-EG"/>
+              </w:rPr>
+              <w:t>Work Breakdown Structure (WBS)</w:t>
+            </w:r>
+            <w:r>
+              <w:rPr>
+                <w:rFonts w:ascii="Gill Sans Std" w:hAnsi="Gill Sans Std"/>
+                <w:noProof/>
+                <w:webHidden/>
+              </w:rPr>
+              <w:tab/>
+            </w:r>
+            <w:r>
+              <w:rPr>
+                <w:rFonts w:ascii="Gill Sans Std" w:hAnsi="Gill Sans Std"/>
+                <w:noProof/>
+                <w:webHidden/>
+              </w:rPr>
+              <w:fldChar w:fldCharType="begin"/>
+            </w:r>
+            <w:r>
+              <w:rPr>
+                <w:rFonts w:ascii="Gill Sans Std" w:hAnsi="Gill Sans Std"/>
+                <w:noProof/>
+                <w:webHidden/>
+              </w:rPr>
+              <w:instrText xml:space="preserve"> PAGEREF _Toc505111914 \h </w:instrText>
+            </w:r>
+            <w:r>
+              <w:rPr>
+                <w:rFonts w:ascii="Gill Sans Std" w:hAnsi="Gill Sans Std"/>
+                <w:noProof/>
+                <w:webHidden/>
+              </w:rPr>
+            </w:r>
+            <w:r>
+              <w:rPr>
+                <w:rFonts w:ascii="Gill Sans Std" w:hAnsi="Gill Sans Std"/>
+                <w:noProof/>
+                <w:webHidden/>
+              </w:rPr>
+              <w:fldChar w:fldCharType="separate"/>
+            </w:r>
+            <w:r>
+              <w:rPr>
+                <w:rFonts w:ascii="Gill Sans Std" w:hAnsi="Gill Sans Std"/>
+                <w:noProof/>
+                <w:webHidden/>
+              </w:rPr>
+              <w:t>4</w:t>
+            </w:r>
+            <w:r>
+              <w:rPr>
+                <w:rFonts w:ascii="Gill Sans Std" w:hAnsi="Gill Sans Std"/>
+                <w:noProof/>
+                <w:webHidden/>
+              </w:rPr>
+              <w:fldChar w:fldCharType="end"/>
+            </w:r>
+          </w:hyperlink>
+        </w:p>
+        <w:p>
+          <w:pPr>
+            <w:rPr>
+              <w:rFonts w:ascii="Gill Sans Std" w:hAnsi="Gill Sans Std"/>
+              <w:b/>
+              <w:bCs/>
+              <w:noProof/>
+            </w:rPr>
+          </w:pPr>
+          <w:r>
+            <w:rPr>
+              <w:rFonts w:ascii="Gill Sans Std" w:hAnsi="Gill Sans Std"/>
+              <w:b/>
+              <w:bCs/>
+              <w:noProof/>
+            </w:rPr>
+            <w:fldChar w:fldCharType="end"/>
+          </w:r>
+        </w:p>
+      </w:sdtContent>
+    </w:sdt>
     <w:p>
       <w:pPr>
-        <w:rPr>
-          <w:rFonts w:ascii="Gill Sans Std" w:hAnsi="Gill Sans Std"/>
-          <w:b/>
-          <w:bCs/>
-          <w:color w:val="538135" w:themeColor="accent6" w:themeShade="BF"/>
-          <w:sz w:val="28"/>
-          <w:szCs w:val="28"/>
-          <w:u w:val="single"/>
-        </w:rPr>
+        <w:pStyle w:val="Heading1"/>
       </w:pPr>
+      <w:bookmarkStart w:id="0" w:name="_Toc505111910"/>
       <w:r>
-        <w:rPr>
-          <w:rFonts w:ascii="Gill Sans Std" w:hAnsi="Gill Sans Std"/>
-          <w:b/>
-          <w:bCs/>
-          <w:color w:val="538135" w:themeColor="accent6" w:themeShade="BF"/>
-          <w:sz w:val="28"/>
-          <w:szCs w:val="28"/>
-          <w:u w:val="single"/>
-        </w:rPr>
-        <w:t>Scope:</w:t>
+        <w:t>Scope</w:t>
       </w:r>
+      <w:bookmarkEnd w:id="0"/>
     </w:p>
     <w:p>
       <w:pPr>
@@ -1552,13 +2092,7 @@
         <w:rPr>
           <w:rFonts w:ascii="Gill Sans Std" w:hAnsi="Gill Sans Std"/>
         </w:rPr>
-        <w:t xml:space="preserve"> out a light-touch</w:t>
-      </w:r>
-      <w:r>
-        <w:rPr>
-          <w:rFonts w:ascii="Gill Sans Std" w:hAnsi="Gill Sans Std"/>
-        </w:rPr>
-        <w:t>.</w:t>
+        <w:t xml:space="preserve"> out a light-touch.</w:t>
       </w:r>
     </w:p>
     <w:p>
@@ -1619,63 +2153,29 @@
     </w:p>
     <w:p>
       <w:pPr>
+        <w:pStyle w:val="Heading1"/>
         <w:rPr>
-          <w:rFonts w:ascii="Gill Sans Std" w:hAnsi="Gill Sans Std"/>
-          <w:b/>
-          <w:bCs/>
-          <w:color w:val="538135" w:themeColor="accent6" w:themeShade="BF"/>
-          <w:sz w:val="28"/>
-          <w:szCs w:val="28"/>
-          <w:u w:val="single"/>
           <w:lang w:bidi="ar-EG"/>
         </w:rPr>
       </w:pPr>
+      <w:bookmarkStart w:id="1" w:name="_Toc505111911"/>
       <w:r>
         <w:rPr>
-          <w:rFonts w:ascii="Gill Sans Std" w:hAnsi="Gill Sans Std"/>
-          <w:b/>
-          <w:bCs/>
-          <w:color w:val="538135" w:themeColor="accent6" w:themeShade="BF"/>
-          <w:sz w:val="28"/>
-          <w:szCs w:val="28"/>
-          <w:u w:val="single"/>
           <w:lang w:bidi="ar-EG"/>
         </w:rPr>
-        <w:t>Functionality and Data:</w:t>
+        <w:t>Functionality and Data</w:t>
       </w:r>
+      <w:bookmarkEnd w:id="1"/>
     </w:p>
     <w:p>
       <w:pPr>
-        <w:pStyle w:val="ListParagraph"/>
-        <w:numPr>
-          <w:ilvl w:val="0"/>
-          <w:numId w:val="11"/>
-        </w:numPr>
-        <w:spacing w:line="360" w:lineRule="auto"/>
-        <w:rPr>
-          <w:rFonts w:ascii="Gill Sans Std" w:hAnsi="Gill Sans Std"/>
-          <w:b/>
-          <w:bCs/>
-          <w:color w:val="538135" w:themeColor="accent6" w:themeShade="BF"/>
-          <w:sz w:val="24"/>
-          <w:szCs w:val="24"/>
-          <w:u w:val="single"/>
-          <w:lang w:bidi="ar-EG"/>
-        </w:rPr>
+        <w:pStyle w:val="Heading2"/>
       </w:pPr>
+      <w:bookmarkStart w:id="2" w:name="_Toc505111912"/>
       <w:r>
-        <w:rPr>
-          <w:rFonts w:ascii="Gill Sans Std" w:hAnsi="Gill Sans Std"/>
-          <w:b/>
-          <w:bCs/>
-          <w:color w:val="538135" w:themeColor="accent6" w:themeShade="BF"/>
-          <w:sz w:val="24"/>
-          <w:szCs w:val="24"/>
-          <w:u w:val="single"/>
-          <w:lang w:bidi="ar-EG"/>
-        </w:rPr>
-        <w:t>Functionalities:</w:t>
+        <w:t>Functionalities</w:t>
       </w:r>
+      <w:bookmarkEnd w:id="2"/>
     </w:p>
     <w:p>
       <w:pPr>
@@ -2040,14 +2540,7 @@
           <w:rFonts w:ascii="Gill Sans Std" w:hAnsi="Gill Sans Std"/>
           <w:lang w:bidi="ar-EG"/>
         </w:rPr>
-        <w:t>Add new</w:t>
-      </w:r>
-      <w:r>
-        <w:rPr>
-          <w:rFonts w:ascii="Gill Sans Std" w:hAnsi="Gill Sans Std"/>
-          <w:lang w:bidi="ar-EG"/>
-        </w:rPr>
-        <w:t xml:space="preserve"> user:</w:t>
+        <w:t>Add new user:</w:t>
       </w:r>
     </w:p>
     <w:p>
@@ -2087,21 +2580,7 @@
           <w:rFonts w:ascii="Gill Sans Std" w:hAnsi="Gill Sans Std"/>
           <w:lang w:bidi="ar-EG"/>
         </w:rPr>
-        <w:t xml:space="preserve">Add new professor </w:t>
-      </w:r>
-      <w:r>
-        <w:rPr>
-          <w:rFonts w:ascii="Gill Sans Std" w:hAnsi="Gill Sans Std"/>
-          <w:lang w:bidi="ar-EG"/>
-        </w:rPr>
-        <w:t>or student to the database</w:t>
-      </w:r>
-      <w:r>
-        <w:rPr>
-          <w:rFonts w:ascii="Gill Sans Std" w:hAnsi="Gill Sans Std"/>
-          <w:lang w:bidi="ar-EG"/>
-        </w:rPr>
-        <w:t>.</w:t>
+        <w:t>Add new professor or student to the database.</w:t>
       </w:r>
     </w:p>
     <w:p>
@@ -2127,6 +2606,24 @@
     <w:p>
       <w:pPr>
         <w:pStyle w:val="ListParagraph"/>
+        <w:spacing w:line="240" w:lineRule="auto"/>
+        <w:ind w:left="648"/>
+        <w:rPr>
+          <w:rFonts w:ascii="Gill Sans Std" w:hAnsi="Gill Sans Std"/>
+          <w:lang w:bidi="ar-EG"/>
+        </w:rPr>
+      </w:pPr>
+      <w:r>
+        <w:rPr>
+          <w:rFonts w:ascii="Gill Sans Std" w:hAnsi="Gill Sans Std"/>
+          <w:lang w:bidi="ar-EG"/>
+        </w:rPr>
+        <w:br w:type="page"/>
+      </w:r>
+    </w:p>
+    <w:p>
+      <w:pPr>
+        <w:pStyle w:val="ListParagraph"/>
         <w:numPr>
           <w:ilvl w:val="0"/>
           <w:numId w:val="1"/>
@@ -2142,6 +2639,7 @@
           <w:rFonts w:ascii="Gill Sans Std" w:hAnsi="Gill Sans Std"/>
           <w:lang w:bidi="ar-EG"/>
         </w:rPr>
+        <w:lastRenderedPageBreak/>
         <w:t>Manage user account</w:t>
       </w:r>
       <w:r>
@@ -2529,13 +3027,6 @@
         </w:rPr>
         <w:t>.</w:t>
       </w:r>
-      <w:r>
-        <w:rPr>
-          <w:rFonts w:ascii="Gill Sans Std" w:hAnsi="Gill Sans Std"/>
-          <w:lang w:bidi="ar-EG"/>
-        </w:rPr>
-        <w:br w:type="page"/>
-      </w:r>
     </w:p>
     <w:p>
       <w:pPr>
@@ -2555,7 +3046,6 @@
           <w:rFonts w:ascii="Gill Sans Std" w:hAnsi="Gill Sans Std"/>
           <w:lang w:bidi="ar-EG"/>
         </w:rPr>
-        <w:lastRenderedPageBreak/>
         <w:t>View tables:</w:t>
       </w:r>
     </w:p>
@@ -2651,36 +3141,13 @@
     </w:p>
     <w:p>
       <w:pPr>
-        <w:pStyle w:val="ListParagraph"/>
-        <w:numPr>
-          <w:ilvl w:val="0"/>
-          <w:numId w:val="11"/>
-        </w:numPr>
-        <w:spacing w:before="240" w:line="360" w:lineRule="auto"/>
-        <w:rPr>
-          <w:rFonts w:ascii="Gill Sans Std" w:hAnsi="Gill Sans Std"/>
-          <w:b/>
-          <w:bCs/>
-          <w:color w:val="538135" w:themeColor="accent6" w:themeShade="BF"/>
-          <w:sz w:val="24"/>
-          <w:szCs w:val="24"/>
-          <w:u w:val="single"/>
-          <w:lang w:bidi="ar-EG"/>
-        </w:rPr>
+        <w:pStyle w:val="Heading2"/>
       </w:pPr>
+      <w:bookmarkStart w:id="3" w:name="_Toc505111913"/>
       <w:r>
-        <w:rPr>
-          <w:rFonts w:ascii="Gill Sans Std" w:hAnsi="Gill Sans Std"/>
-          <w:b/>
-          <w:bCs/>
-          <w:color w:val="538135" w:themeColor="accent6" w:themeShade="BF"/>
-          <w:sz w:val="24"/>
-          <w:szCs w:val="24"/>
-          <w:u w:val="single"/>
-          <w:lang w:bidi="ar-EG"/>
-        </w:rPr>
-        <w:t>Data:</w:t>
+        <w:t>Data</w:t>
       </w:r>
+      <w:bookmarkEnd w:id="3"/>
     </w:p>
     <w:tbl>
       <w:tblPr>
@@ -2754,14 +3221,7 @@
                 <w:rFonts w:ascii="Gill Sans Std" w:hAnsi="Gill Sans Std"/>
                 <w:lang w:bidi="ar-EG"/>
               </w:rPr>
-              <w:t>Collect information</w:t>
-            </w:r>
-            <w:r>
-              <w:rPr>
-                <w:rFonts w:ascii="Gill Sans Std" w:hAnsi="Gill Sans Std"/>
-                <w:lang w:bidi="ar-EG"/>
-              </w:rPr>
-              <w:t xml:space="preserve"> on a </w:t>
+              <w:t xml:space="preserve">Collect information on a </w:t>
             </w:r>
             <w:r>
               <w:rPr>
@@ -3503,6 +3963,32 @@
           </w:p>
         </w:tc>
       </w:tr>
+    </w:tbl>
+    <w:p>
+      <w:r>
+        <w:br w:type="page"/>
+      </w:r>
+      <w:bookmarkStart w:id="4" w:name="_GoBack"/>
+      <w:bookmarkEnd w:id="4"/>
+    </w:p>
+    <w:tbl>
+      <w:tblPr>
+        <w:tblStyle w:val="TableGrid"/>
+        <w:tblW w:w="0" w:type="auto"/>
+        <w:tblBorders>
+          <w:top w:val="single" w:sz="18" w:space="0" w:color="538135" w:themeColor="accent6" w:themeShade="BF"/>
+          <w:left w:val="single" w:sz="18" w:space="0" w:color="538135" w:themeColor="accent6" w:themeShade="BF"/>
+          <w:bottom w:val="single" w:sz="18" w:space="0" w:color="538135" w:themeColor="accent6" w:themeShade="BF"/>
+          <w:right w:val="single" w:sz="18" w:space="0" w:color="538135" w:themeColor="accent6" w:themeShade="BF"/>
+          <w:insideH w:val="single" w:sz="18" w:space="0" w:color="538135" w:themeColor="accent6" w:themeShade="BF"/>
+          <w:insideV w:val="single" w:sz="18" w:space="0" w:color="538135" w:themeColor="accent6" w:themeShade="BF"/>
+        </w:tblBorders>
+        <w:tblLook w:val="04A0" w:firstRow="1" w:lastRow="0" w:firstColumn="1" w:lastColumn="0" w:noHBand="0" w:noVBand="1"/>
+      </w:tblPr>
+      <w:tblGrid>
+        <w:gridCol w:w="4793"/>
+        <w:gridCol w:w="4833"/>
+      </w:tblGrid>
       <w:tr>
         <w:tc>
           <w:tcPr>
@@ -3525,6 +4011,7 @@
                 <w:rFonts w:ascii="Gill Sans Std" w:hAnsi="Gill Sans Std"/>
                 <w:lang w:bidi="ar-EG"/>
               </w:rPr>
+              <w:lastRenderedPageBreak/>
               <w:t>Survey:</w:t>
             </w:r>
           </w:p>
@@ -3978,40 +4465,6 @@
           </w:p>
         </w:tc>
       </w:tr>
-    </w:tbl>
-    <w:p>
-      <w:pPr>
-        <w:rPr>
-          <w:sz w:val="2"/>
-          <w:szCs w:val="2"/>
-        </w:rPr>
-      </w:pPr>
-      <w:r>
-        <w:rPr>
-          <w:sz w:val="2"/>
-          <w:szCs w:val="2"/>
-        </w:rPr>
-        <w:br w:type="page"/>
-      </w:r>
-    </w:p>
-    <w:tbl>
-      <w:tblPr>
-        <w:tblStyle w:val="TableGrid"/>
-        <w:tblW w:w="0" w:type="auto"/>
-        <w:tblBorders>
-          <w:top w:val="single" w:sz="18" w:space="0" w:color="538135" w:themeColor="accent6" w:themeShade="BF"/>
-          <w:left w:val="single" w:sz="18" w:space="0" w:color="538135" w:themeColor="accent6" w:themeShade="BF"/>
-          <w:bottom w:val="single" w:sz="18" w:space="0" w:color="538135" w:themeColor="accent6" w:themeShade="BF"/>
-          <w:right w:val="single" w:sz="18" w:space="0" w:color="538135" w:themeColor="accent6" w:themeShade="BF"/>
-          <w:insideH w:val="single" w:sz="18" w:space="0" w:color="538135" w:themeColor="accent6" w:themeShade="BF"/>
-          <w:insideV w:val="single" w:sz="18" w:space="0" w:color="538135" w:themeColor="accent6" w:themeShade="BF"/>
-        </w:tblBorders>
-        <w:tblLook w:val="04A0" w:firstRow="1" w:lastRow="0" w:firstColumn="1" w:lastColumn="0" w:noHBand="0" w:noVBand="1"/>
-      </w:tblPr>
-      <w:tblGrid>
-        <w:gridCol w:w="4793"/>
-        <w:gridCol w:w="4833"/>
-      </w:tblGrid>
       <w:tr>
         <w:tc>
           <w:tcPr>
@@ -4034,7 +4487,6 @@
                 <w:rFonts w:ascii="Gill Sans Std" w:hAnsi="Gill Sans Std"/>
                 <w:lang w:bidi="ar-EG"/>
               </w:rPr>
-              <w:lastRenderedPageBreak/>
               <w:t>Question</w:t>
             </w:r>
           </w:p>
@@ -4110,19 +4562,7 @@
               <w:rPr>
                 <w:rFonts w:ascii="Gill Sans Std" w:hAnsi="Gill Sans Std"/>
               </w:rPr>
-              <w:t>Question s</w:t>
-            </w:r>
-            <w:r>
-              <w:rPr>
-                <w:rFonts w:ascii="Gill Sans Std" w:hAnsi="Gill Sans Std"/>
-              </w:rPr>
-              <w:t>entence</w:t>
-            </w:r>
-            <w:r>
-              <w:rPr>
-                <w:rFonts w:ascii="Gill Sans Std" w:hAnsi="Gill Sans Std"/>
-              </w:rPr>
-              <w:t>.</w:t>
+              <w:t>Question sentence.</w:t>
             </w:r>
           </w:p>
           <w:p>
@@ -4130,10 +4570,11 @@
               <w:pStyle w:val="ListParagraph"/>
               <w:numPr>
                 <w:ilvl w:val="1"/>
-                <w:numId w:val="12"/>
+                <w:numId w:val="9"/>
               </w:numPr>
               <w:rPr>
                 <w:rFonts w:ascii="Gill Sans Std" w:hAnsi="Gill Sans Std"/>
+                <w:lang w:bidi="ar-EG"/>
               </w:rPr>
             </w:pPr>
             <w:r>
@@ -4212,14 +4653,7 @@
                 <w:rFonts w:ascii="Gill Sans Std" w:hAnsi="Gill Sans Std"/>
                 <w:lang w:bidi="ar-EG"/>
               </w:rPr>
-              <w:t>Name</w:t>
-            </w:r>
-            <w:r>
-              <w:rPr>
-                <w:rFonts w:ascii="Gill Sans Std" w:hAnsi="Gill Sans Std"/>
-                <w:lang w:bidi="ar-EG"/>
-              </w:rPr>
-              <w:t>.</w:t>
+              <w:t>Name.</w:t>
             </w:r>
           </w:p>
           <w:p>
@@ -4239,14 +4673,7 @@
                 <w:rFonts w:ascii="Gill Sans Std" w:hAnsi="Gill Sans Std"/>
                 <w:lang w:bidi="ar-EG"/>
               </w:rPr>
-              <w:t>Parent department</w:t>
-            </w:r>
-            <w:r>
-              <w:rPr>
-                <w:rFonts w:ascii="Gill Sans Std" w:hAnsi="Gill Sans Std"/>
-                <w:lang w:bidi="ar-EG"/>
-              </w:rPr>
-              <w:t>.</w:t>
+              <w:t>Parent department.</w:t>
             </w:r>
           </w:p>
         </w:tc>
@@ -4318,14 +4745,7 @@
                 <w:rFonts w:ascii="Gill Sans Std" w:hAnsi="Gill Sans Std"/>
                 <w:lang w:bidi="ar-EG"/>
               </w:rPr>
-              <w:t>Start year</w:t>
-            </w:r>
-            <w:r>
-              <w:rPr>
-                <w:rFonts w:ascii="Gill Sans Std" w:hAnsi="Gill Sans Std"/>
-                <w:lang w:bidi="ar-EG"/>
-              </w:rPr>
-              <w:t>.</w:t>
+              <w:t>Start year.</w:t>
             </w:r>
           </w:p>
           <w:p>
@@ -4365,14 +4785,7 @@
                 <w:rFonts w:ascii="Gill Sans Std" w:hAnsi="Gill Sans Std"/>
                 <w:lang w:bidi="ar-EG"/>
               </w:rPr>
-              <w:t>Year [Preparatory – First – Second – Third – Forth]</w:t>
-            </w:r>
-            <w:r>
-              <w:rPr>
-                <w:rFonts w:ascii="Gill Sans Std" w:hAnsi="Gill Sans Std"/>
-                <w:lang w:bidi="ar-EG"/>
-              </w:rPr>
-              <w:t>.</w:t>
+              <w:t>Year [Preparatory – First – Second – Third – Forth].</w:t>
             </w:r>
           </w:p>
         </w:tc>
@@ -4444,14 +4857,7 @@
                 <w:rFonts w:ascii="Gill Sans Std" w:hAnsi="Gill Sans Std"/>
                 <w:lang w:bidi="ar-EG"/>
               </w:rPr>
-              <w:t>Course code</w:t>
-            </w:r>
-            <w:r>
-              <w:rPr>
-                <w:rFonts w:ascii="Gill Sans Std" w:hAnsi="Gill Sans Std"/>
-                <w:lang w:bidi="ar-EG"/>
-              </w:rPr>
-              <w:t>.</w:t>
+              <w:t>Course code.</w:t>
             </w:r>
           </w:p>
           <w:p>
@@ -4471,14 +4877,7 @@
                 <w:rFonts w:ascii="Gill Sans Std" w:hAnsi="Gill Sans Std"/>
                 <w:lang w:bidi="ar-EG"/>
               </w:rPr>
-              <w:t>Department</w:t>
-            </w:r>
-            <w:r>
-              <w:rPr>
-                <w:rFonts w:ascii="Gill Sans Std" w:hAnsi="Gill Sans Std"/>
-                <w:lang w:bidi="ar-EG"/>
-              </w:rPr>
-              <w:t>.</w:t>
+              <w:t>Department.</w:t>
             </w:r>
           </w:p>
           <w:p>
@@ -4498,14 +4897,7 @@
                 <w:rFonts w:ascii="Gill Sans Std" w:hAnsi="Gill Sans Std"/>
                 <w:lang w:bidi="ar-EG"/>
               </w:rPr>
-              <w:t>Academic year</w:t>
-            </w:r>
-            <w:r>
-              <w:rPr>
-                <w:rFonts w:ascii="Gill Sans Std" w:hAnsi="Gill Sans Std"/>
-                <w:lang w:bidi="ar-EG"/>
-              </w:rPr>
-              <w:t>.</w:t>
+              <w:t>Academic year.</w:t>
             </w:r>
           </w:p>
         </w:tc>
@@ -4513,41 +4905,31 @@
     </w:tbl>
     <w:p>
       <w:pPr>
-        <w:spacing w:line="360" w:lineRule="auto"/>
         <w:rPr>
           <w:rFonts w:ascii="Gill Sans Std" w:hAnsi="Gill Sans Std"/>
-          <w:b/>
-          <w:bCs/>
-          <w:sz w:val="18"/>
-          <w:szCs w:val="18"/>
-          <w:u w:val="single"/>
-          <w:lang w:bidi="ar-EG"/>
+          <w:sz w:val="2"/>
+          <w:szCs w:val="2"/>
         </w:rPr>
       </w:pPr>
     </w:p>
     <w:p>
       <w:pPr>
         <w:spacing w:line="360" w:lineRule="auto"/>
+      </w:pPr>
+    </w:p>
+    <w:p>
+      <w:pPr>
+        <w:pStyle w:val="Heading1"/>
         <w:rPr>
-          <w:rFonts w:ascii="Gill Sans Std" w:hAnsi="Gill Sans Std"/>
-          <w:b/>
-          <w:bCs/>
-          <w:color w:val="538135" w:themeColor="accent6" w:themeShade="BF"/>
-          <w:sz w:val="28"/>
-          <w:szCs w:val="28"/>
-          <w:u w:val="single"/>
           <w:rtl/>
         </w:rPr>
       </w:pPr>
+      <w:bookmarkStart w:id="5" w:name="_Toc505111914"/>
       <w:r>
         <w:rPr>
-          <w:rFonts w:ascii="Gill Sans Std" w:hAnsi="Gill Sans Std"/>
-          <w:b/>
-          <w:bCs/>
           <w:noProof/>
           <w:sz w:val="24"/>
           <w:szCs w:val="24"/>
-          <w:u w:val="single"/>
         </w:rPr>
         <w:lastRenderedPageBreak/>
         <w:drawing>
@@ -4580,17 +4962,11 @@
       </w:r>
       <w:r>
         <w:rPr>
-          <w:rFonts w:ascii="Gill Sans Std" w:hAnsi="Gill Sans Std"/>
-          <w:b/>
-          <w:bCs/>
-          <w:color w:val="538135" w:themeColor="accent6" w:themeShade="BF"/>
-          <w:sz w:val="28"/>
-          <w:szCs w:val="28"/>
-          <w:u w:val="single"/>
           <w:lang w:bidi="ar-EG"/>
         </w:rPr>
-        <w:t>Work Breakdown Structure (WBS):</w:t>
+        <w:t>Work Breakdown Structure (WBS)</w:t>
       </w:r>
+      <w:bookmarkEnd w:id="5"/>
     </w:p>
     <w:p>
       <w:pPr>
@@ -4602,8 +4978,6 @@
           <w:u w:val="single"/>
         </w:rPr>
       </w:pPr>
-      <w:bookmarkStart w:id="0" w:name="_GoBack"/>
-      <w:bookmarkEnd w:id="0"/>
     </w:p>
     <w:sectPr>
       <w:headerReference w:type="default" r:id="rId17"/>
@@ -6325,10 +6699,11 @@
   <w:abstractNum w:abstractNumId="11" w15:restartNumberingAfterBreak="0">
     <w:nsid w:val="4B472541"/>
     <w:multiLevelType w:val="multilevel"/>
-    <w:tmpl w:val="08F625EA"/>
+    <w:tmpl w:val="8DEAD846"/>
     <w:lvl w:ilvl="0">
       <w:start w:val="1"/>
       <w:numFmt w:val="decimal"/>
+      <w:pStyle w:val="Heading2"/>
       <w:lvlText w:val="%1)"/>
       <w:lvlJc w:val="left"/>
       <w:pPr>
@@ -7145,6 +7520,54 @@
     <w:name w:val="Normal"/>
     <w:qFormat/>
   </w:style>
+  <w:style w:type="paragraph" w:styleId="Heading1">
+    <w:name w:val="heading 1"/>
+    <w:basedOn w:val="Normal"/>
+    <w:next w:val="Normal"/>
+    <w:link w:val="Heading1Char"/>
+    <w:uiPriority w:val="9"/>
+    <w:qFormat/>
+    <w:rsid w:val="000641DB"/>
+    <w:pPr>
+      <w:outlineLvl w:val="0"/>
+    </w:pPr>
+    <w:rPr>
+      <w:rFonts w:ascii="Gill Sans Std" w:hAnsi="Gill Sans Std"/>
+      <w:b/>
+      <w:bCs/>
+      <w:color w:val="538135" w:themeColor="accent6" w:themeShade="BF"/>
+      <w:sz w:val="28"/>
+      <w:szCs w:val="28"/>
+      <w:u w:val="single"/>
+    </w:rPr>
+  </w:style>
+  <w:style w:type="paragraph" w:styleId="Heading2">
+    <w:name w:val="heading 2"/>
+    <w:basedOn w:val="ListParagraph"/>
+    <w:next w:val="Normal"/>
+    <w:link w:val="Heading2Char"/>
+    <w:uiPriority w:val="9"/>
+    <w:unhideWhenUsed/>
+    <w:qFormat/>
+    <w:rsid w:val="000641DB"/>
+    <w:pPr>
+      <w:numPr>
+        <w:numId w:val="11"/>
+      </w:numPr>
+      <w:spacing w:line="360" w:lineRule="auto"/>
+      <w:outlineLvl w:val="1"/>
+    </w:pPr>
+    <w:rPr>
+      <w:rFonts w:ascii="Gill Sans Std" w:hAnsi="Gill Sans Std"/>
+      <w:b/>
+      <w:bCs/>
+      <w:color w:val="538135" w:themeColor="accent6" w:themeShade="BF"/>
+      <w:sz w:val="24"/>
+      <w:szCs w:val="24"/>
+      <w:u w:val="single"/>
+      <w:lang w:bidi="ar-EG"/>
+    </w:rPr>
+  </w:style>
   <w:style w:type="character" w:default="1" w:styleId="DefaultParagraphFont">
     <w:name w:val="Default Paragraph Font"/>
     <w:uiPriority w:val="1"/>
@@ -7268,6 +7691,129 @@
     <w:link w:val="Footer"/>
     <w:uiPriority w:val="99"/>
     <w:rsid w:val="00861B95"/>
+  </w:style>
+  <w:style w:type="character" w:customStyle="1" w:styleId="Heading1Char">
+    <w:name w:val="Heading 1 Char"/>
+    <w:basedOn w:val="DefaultParagraphFont"/>
+    <w:link w:val="Heading1"/>
+    <w:uiPriority w:val="9"/>
+    <w:rsid w:val="000641DB"/>
+    <w:rPr>
+      <w:rFonts w:ascii="Gill Sans Std" w:hAnsi="Gill Sans Std"/>
+      <w:b/>
+      <w:bCs/>
+      <w:color w:val="538135" w:themeColor="accent6" w:themeShade="BF"/>
+      <w:sz w:val="28"/>
+      <w:szCs w:val="28"/>
+      <w:u w:val="single"/>
+    </w:rPr>
+  </w:style>
+  <w:style w:type="character" w:customStyle="1" w:styleId="Heading2Char">
+    <w:name w:val="Heading 2 Char"/>
+    <w:basedOn w:val="DefaultParagraphFont"/>
+    <w:link w:val="Heading2"/>
+    <w:uiPriority w:val="9"/>
+    <w:rsid w:val="000641DB"/>
+    <w:rPr>
+      <w:rFonts w:ascii="Gill Sans Std" w:hAnsi="Gill Sans Std"/>
+      <w:b/>
+      <w:bCs/>
+      <w:color w:val="538135" w:themeColor="accent6" w:themeShade="BF"/>
+      <w:sz w:val="24"/>
+      <w:szCs w:val="24"/>
+      <w:u w:val="single"/>
+      <w:lang w:bidi="ar-EG"/>
+    </w:rPr>
+  </w:style>
+  <w:style w:type="paragraph" w:styleId="BalloonText">
+    <w:name w:val="Balloon Text"/>
+    <w:basedOn w:val="Normal"/>
+    <w:link w:val="BalloonTextChar"/>
+    <w:uiPriority w:val="99"/>
+    <w:semiHidden/>
+    <w:unhideWhenUsed/>
+    <w:rsid w:val="000641DB"/>
+    <w:pPr>
+      <w:spacing w:after="0" w:line="240" w:lineRule="auto"/>
+    </w:pPr>
+    <w:rPr>
+      <w:rFonts w:ascii="Segoe UI" w:hAnsi="Segoe UI" w:cs="Segoe UI"/>
+      <w:sz w:val="18"/>
+      <w:szCs w:val="18"/>
+    </w:rPr>
+  </w:style>
+  <w:style w:type="character" w:customStyle="1" w:styleId="BalloonTextChar">
+    <w:name w:val="Balloon Text Char"/>
+    <w:basedOn w:val="DefaultParagraphFont"/>
+    <w:link w:val="BalloonText"/>
+    <w:uiPriority w:val="99"/>
+    <w:semiHidden/>
+    <w:rsid w:val="000641DB"/>
+    <w:rPr>
+      <w:rFonts w:ascii="Segoe UI" w:hAnsi="Segoe UI" w:cs="Segoe UI"/>
+      <w:sz w:val="18"/>
+      <w:szCs w:val="18"/>
+    </w:rPr>
+  </w:style>
+  <w:style w:type="paragraph" w:styleId="TOCHeading">
+    <w:name w:val="TOC Heading"/>
+    <w:basedOn w:val="Heading1"/>
+    <w:next w:val="Normal"/>
+    <w:uiPriority w:val="39"/>
+    <w:unhideWhenUsed/>
+    <w:qFormat/>
+    <w:rsid w:val="000641DB"/>
+    <w:pPr>
+      <w:keepNext/>
+      <w:keepLines/>
+      <w:spacing w:before="240" w:after="0"/>
+      <w:outlineLvl w:val="9"/>
+    </w:pPr>
+    <w:rPr>
+      <w:rFonts w:asciiTheme="majorHAnsi" w:eastAsiaTheme="majorEastAsia" w:hAnsiTheme="majorHAnsi" w:cstheme="majorBidi"/>
+      <w:b w:val="0"/>
+      <w:bCs w:val="0"/>
+      <w:color w:val="2F5496" w:themeColor="accent1" w:themeShade="BF"/>
+      <w:sz w:val="32"/>
+      <w:szCs w:val="32"/>
+      <w:u w:val="none"/>
+    </w:rPr>
+  </w:style>
+  <w:style w:type="paragraph" w:styleId="TOC1">
+    <w:name w:val="toc 1"/>
+    <w:basedOn w:val="Normal"/>
+    <w:next w:val="Normal"/>
+    <w:autoRedefine/>
+    <w:uiPriority w:val="39"/>
+    <w:unhideWhenUsed/>
+    <w:rsid w:val="000641DB"/>
+    <w:pPr>
+      <w:spacing w:after="100"/>
+    </w:pPr>
+  </w:style>
+  <w:style w:type="paragraph" w:styleId="TOC2">
+    <w:name w:val="toc 2"/>
+    <w:basedOn w:val="Normal"/>
+    <w:next w:val="Normal"/>
+    <w:autoRedefine/>
+    <w:uiPriority w:val="39"/>
+    <w:unhideWhenUsed/>
+    <w:rsid w:val="000641DB"/>
+    <w:pPr>
+      <w:spacing w:after="100"/>
+      <w:ind w:left="220"/>
+    </w:pPr>
+  </w:style>
+  <w:style w:type="character" w:styleId="Hyperlink">
+    <w:name w:val="Hyperlink"/>
+    <w:basedOn w:val="DefaultParagraphFont"/>
+    <w:uiPriority w:val="99"/>
+    <w:unhideWhenUsed/>
+    <w:rsid w:val="000641DB"/>
+    <w:rPr>
+      <w:color w:val="0563C1" w:themeColor="hyperlink"/>
+      <w:u w:val="single"/>
+    </w:rPr>
   </w:style>
 </w:styles>
 </file>
@@ -21636,7 +22182,7 @@
     <w:charset w:val="00"/>
     <w:family w:val="roman"/>
     <w:pitch w:val="variable"/>
-    <w:sig w:usb0="E0002EFF" w:usb1="C000785B" w:usb2="00000009" w:usb3="00000000" w:csb0="000001FF" w:csb1="00000000"/>
+    <w:sig w:usb0="E0002AFF" w:usb1="C0007843" w:usb2="00000009" w:usb3="00000000" w:csb0="000001FF" w:csb1="00000000"/>
   </w:font>
   <w:font w:name="Courier New">
     <w:panose1 w:val="02070309020205020404"/>
@@ -21657,16 +22203,17 @@
     <w:charset w:val="00"/>
     <w:family w:val="swiss"/>
     <w:pitch w:val="variable"/>
-    <w:sig w:usb0="E0002AFF" w:usb1="C000247B" w:usb2="00000009" w:usb3="00000000" w:csb0="000001FF" w:csb1="00000000"/>
+    <w:sig w:usb0="E0002AFF" w:usb1="4000ACFF" w:usb2="00000001" w:usb3="00000000" w:csb0="000001FF" w:csb1="00000000"/>
   </w:font>
   <w:font w:name="Arial">
     <w:panose1 w:val="020B0604020202020204"/>
     <w:charset w:val="00"/>
     <w:family w:val="swiss"/>
     <w:pitch w:val="variable"/>
-    <w:sig w:usb0="E0002EFF" w:usb1="C0007843" w:usb2="00000009" w:usb3="00000000" w:csb0="000001FF" w:csb1="00000000"/>
+    <w:sig w:usb0="E0002AFF" w:usb1="C0007843" w:usb2="00000009" w:usb3="00000000" w:csb0="000001FF" w:csb1="00000000"/>
   </w:font>
   <w:font w:name="Gill Sans Std">
+    <w:altName w:val="Calibri"/>
     <w:panose1 w:val="020B0502020104020203"/>
     <w:charset w:val="00"/>
     <w:family w:val="swiss"/>
@@ -21674,12 +22221,19 @@
     <w:pitch w:val="variable"/>
     <w:sig w:usb0="800000AF" w:usb1="4000204A" w:usb2="00000000" w:usb3="00000000" w:csb0="00000001" w:csb1="00000000"/>
   </w:font>
+  <w:font w:name="Segoe UI">
+    <w:panose1 w:val="020B0502040204020203"/>
+    <w:charset w:val="00"/>
+    <w:family w:val="swiss"/>
+    <w:pitch w:val="variable"/>
+    <w:sig w:usb0="E4002EFF" w:usb1="C000E47F" w:usb2="00000009" w:usb3="00000000" w:csb0="000001FF" w:csb1="00000000"/>
+  </w:font>
   <w:font w:name="Calibri Light">
     <w:panose1 w:val="020F0302020204030204"/>
     <w:charset w:val="00"/>
     <w:family w:val="swiss"/>
     <w:pitch w:val="variable"/>
-    <w:sig w:usb0="E0002AFF" w:usb1="C000247B" w:usb2="00000009" w:usb3="00000000" w:csb0="000001FF" w:csb1="00000000"/>
+    <w:sig w:usb0="A0002AEF" w:usb1="4000207B" w:usb2="00000000" w:usb3="00000000" w:csb0="000001FF" w:csb1="00000000"/>
   </w:font>
 </w:fonts>
 </file>
@@ -21704,9 +22258,11 @@
     <w:rsid w:val="00253AA0"/>
     <w:rsid w:val="007C77F3"/>
     <w:rsid w:val="008E0F6B"/>
+    <w:rsid w:val="00A1759F"/>
     <w:rsid w:val="00BA4FD0"/>
     <w:rsid w:val="00C007D9"/>
     <w:rsid w:val="00C250A6"/>
+    <w:rsid w:val="00DF1954"/>
     <w:rsid w:val="00FB61E5"/>
   </w:rsids>
   <m:mathPr>
@@ -22488,7 +23044,7 @@
 </file>
 
 <file path=customXml/itemProps2.xml><?xml version="1.0" encoding="utf-8"?>
-<ds:datastoreItem xmlns:ds="http://schemas.openxmlformats.org/officeDocument/2006/customXml" ds:itemID="{26D23C9C-AD65-4975-BBA2-501C3A78A586}">
+<ds:datastoreItem xmlns:ds="http://schemas.openxmlformats.org/officeDocument/2006/customXml" ds:itemID="{CB3D3906-0013-4272-82E6-76F1492B31B1}">
   <ds:schemaRefs>
     <ds:schemaRef ds:uri="http://schemas.openxmlformats.org/officeDocument/2006/bibliography"/>
   </ds:schemaRefs>

</xml_diff>